<commit_message>
Revisión 2 de mat 8 tema 2
Sigue pendiente la inserción de algunas actividades, de propuesta de
resolución de problemas
</commit_message>
<xml_diff>
--- a/fuentes/contenidos/grado08/guion03/MA_08_03_CO_REC10.docx
+++ b/fuentes/contenidos/grado08/guion03/MA_08_03_CO_REC10.docx
@@ -2175,11 +2175,21 @@
           <w:szCs w:val="18"/>
           <w:lang w:val="es-ES_tradnl"/>
         </w:rPr>
-        <w:t>Cuadrado del binomio (a</w:t>
+        <w:t>Cuadrado del binomio (</w:t>
       </w:r>
       <w:r>
         <w:rPr>
           <w:rFonts w:ascii="Arial" w:hAnsi="Arial" w:cs="Arial"/>
+          <w:i/>
+          <w:sz w:val="18"/>
+          <w:szCs w:val="18"/>
+          <w:lang w:val="es-ES_tradnl"/>
+        </w:rPr>
+        <w:t>a</w:t>
+      </w:r>
+      <w:r>
+        <w:rPr>
+          <w:rFonts w:ascii="Arial" w:hAnsi="Arial" w:cs="Arial"/>
           <w:sz w:val="18"/>
           <w:szCs w:val="18"/>
           <w:lang w:val="es-ES_tradnl"/>
@@ -2207,11 +2217,21 @@
       <w:r>
         <w:rPr>
           <w:rFonts w:ascii="Arial" w:hAnsi="Arial" w:cs="Arial"/>
-          <w:sz w:val="18"/>
-          <w:szCs w:val="18"/>
-          <w:lang w:val="es-ES_tradnl"/>
-        </w:rPr>
-        <w:t>b)</w:t>
+          <w:i/>
+          <w:sz w:val="18"/>
+          <w:szCs w:val="18"/>
+          <w:lang w:val="es-ES_tradnl"/>
+        </w:rPr>
+        <w:t>b</w:t>
+      </w:r>
+      <w:r>
+        <w:rPr>
+          <w:rFonts w:ascii="Arial" w:hAnsi="Arial" w:cs="Arial"/>
+          <w:sz w:val="18"/>
+          <w:szCs w:val="18"/>
+          <w:lang w:val="es-ES_tradnl"/>
+        </w:rPr>
+        <w:t>)</w:t>
       </w:r>
     </w:p>
     <w:p>
@@ -2850,26 +2870,7 @@
                 <w:szCs w:val="18"/>
                 <w:lang w:val="es-ES_tradnl"/>
               </w:rPr>
-              <w:t>(2</w:t>
-            </w:r>
-            <w:r>
-              <w:rPr>
-                <w:rFonts w:ascii="Arial" w:hAnsi="Arial"/>
-                <w:i/>
-                <w:sz w:val="18"/>
-                <w:szCs w:val="18"/>
-                <w:lang w:val="es-ES_tradnl"/>
-              </w:rPr>
-              <w:t>x</w:t>
-            </w:r>
-            <w:r>
-              <w:rPr>
-                <w:rFonts w:ascii="Arial" w:hAnsi="Arial"/>
-                <w:sz w:val="18"/>
-                <w:szCs w:val="18"/>
-                <w:lang w:val="es-ES_tradnl"/>
-              </w:rPr>
-              <w:t xml:space="preserve"> + 3)</w:t>
+              <w:t>(x + 1)</w:t>
             </w:r>
             <w:r>
               <w:rPr>
@@ -2900,15 +2901,6 @@
             <w:r>
               <w:rPr>
                 <w:rFonts w:ascii="Arial" w:hAnsi="Arial"/>
-                <w:sz w:val="18"/>
-                <w:szCs w:val="18"/>
-                <w:lang w:val="es-ES_tradnl"/>
-              </w:rPr>
-              <w:t xml:space="preserve"> 4</w:t>
-            </w:r>
-            <w:r>
-              <w:rPr>
-                <w:rFonts w:ascii="Arial" w:hAnsi="Arial"/>
                 <w:i/>
                 <w:sz w:val="18"/>
                 <w:szCs w:val="18"/>
@@ -2933,7 +2925,7 @@
                 <w:szCs w:val="18"/>
                 <w:lang w:val="es-ES_tradnl"/>
               </w:rPr>
-              <w:t xml:space="preserve"> + 12</w:t>
+              <w:t xml:space="preserve"> + 2</w:t>
             </w:r>
             <w:r>
               <w:rPr>
@@ -2948,21 +2940,11 @@
             <w:r>
               <w:rPr>
                 <w:rFonts w:ascii="Arial" w:hAnsi="Arial"/>
-                <w:i/>
-                <w:sz w:val="18"/>
-                <w:szCs w:val="18"/>
-                <w:lang w:val="es-ES_tradnl"/>
-              </w:rPr>
-              <w:t xml:space="preserve"> </w:t>
-            </w:r>
-            <w:r>
-              <w:rPr>
-                <w:rFonts w:ascii="Arial" w:hAnsi="Arial"/>
-                <w:sz w:val="18"/>
-                <w:szCs w:val="18"/>
-                <w:lang w:val="es-ES_tradnl"/>
-              </w:rPr>
-              <w:t>+ 9</w:t>
+                <w:sz w:val="18"/>
+                <w:szCs w:val="18"/>
+                <w:lang w:val="es-ES_tradnl"/>
+              </w:rPr>
+              <w:t xml:space="preserve"> + 1</w:t>
             </w:r>
           </w:p>
         </w:tc>
@@ -3024,7 +3006,7 @@
                 <w:szCs w:val="18"/>
                 <w:lang w:val="es-ES_tradnl"/>
               </w:rPr>
-              <w:t>(3</w:t>
+              <w:t>(2</w:t>
             </w:r>
             <w:r>
               <w:rPr>
@@ -3034,16 +3016,16 @@
                 <w:szCs w:val="18"/>
                 <w:lang w:val="es-ES_tradnl"/>
               </w:rPr>
-              <w:t>x</w:t>
-            </w:r>
-            <w:r>
-              <w:rPr>
-                <w:rFonts w:ascii="Arial" w:hAnsi="Arial"/>
-                <w:sz w:val="18"/>
-                <w:szCs w:val="18"/>
-                <w:lang w:val="es-ES_tradnl"/>
-              </w:rPr>
-              <w:t xml:space="preserve"> + 1)</w:t>
+              <w:t>y</w:t>
+            </w:r>
+            <w:r>
+              <w:rPr>
+                <w:rFonts w:ascii="Arial" w:hAnsi="Arial"/>
+                <w:sz w:val="18"/>
+                <w:szCs w:val="18"/>
+                <w:lang w:val="es-ES_tradnl"/>
+              </w:rPr>
+              <w:t xml:space="preserve"> + 2)</w:t>
             </w:r>
             <w:r>
               <w:rPr>
@@ -3078,7 +3060,7 @@
                 <w:szCs w:val="18"/>
                 <w:lang w:val="es-ES_tradnl"/>
               </w:rPr>
-              <w:t>9</w:t>
+              <w:t>4</w:t>
             </w:r>
             <w:r>
               <w:rPr>
@@ -3088,26 +3070,16 @@
                 <w:szCs w:val="18"/>
                 <w:lang w:val="es-ES_tradnl"/>
               </w:rPr>
-              <w:t>x</w:t>
-            </w:r>
-            <w:r>
-              <w:rPr>
-                <w:rFonts w:ascii="Arial" w:hAnsi="Arial"/>
-                <w:sz w:val="18"/>
-                <w:szCs w:val="18"/>
-                <w:vertAlign w:val="superscript"/>
-                <w:lang w:val="es-ES_tradnl"/>
-              </w:rPr>
-              <w:t>2</w:t>
-            </w:r>
-            <w:r>
-              <w:rPr>
-                <w:rFonts w:ascii="Arial" w:hAnsi="Arial"/>
-                <w:sz w:val="18"/>
-                <w:szCs w:val="18"/>
-                <w:lang w:val="es-ES_tradnl"/>
-              </w:rPr>
-              <w:t xml:space="preserve"> + 6</w:t>
+              <w:t>y</w:t>
+            </w:r>
+            <w:r>
+              <w:rPr>
+                <w:rFonts w:ascii="Arial" w:hAnsi="Arial"/>
+                <w:sz w:val="18"/>
+                <w:szCs w:val="18"/>
+                <w:lang w:val="es-ES_tradnl"/>
+              </w:rPr>
+              <w:t xml:space="preserve"> + 8</w:t>
             </w:r>
             <w:r>
               <w:rPr>
@@ -3117,16 +3089,16 @@
                 <w:szCs w:val="18"/>
                 <w:lang w:val="es-ES_tradnl"/>
               </w:rPr>
-              <w:t>x</w:t>
-            </w:r>
-            <w:r>
-              <w:rPr>
-                <w:rFonts w:ascii="Arial" w:hAnsi="Arial"/>
-                <w:sz w:val="18"/>
-                <w:szCs w:val="18"/>
-                <w:lang w:val="es-ES_tradnl"/>
-              </w:rPr>
-              <w:t xml:space="preserve"> + 1</w:t>
+              <w:t>y</w:t>
+            </w:r>
+            <w:r>
+              <w:rPr>
+                <w:rFonts w:ascii="Arial" w:hAnsi="Arial"/>
+                <w:sz w:val="18"/>
+                <w:szCs w:val="18"/>
+                <w:lang w:val="es-ES_tradnl"/>
+              </w:rPr>
+              <w:t xml:space="preserve"> + 4</w:t>
             </w:r>
           </w:p>
         </w:tc>
@@ -3180,7 +3152,7 @@
                 <w:szCs w:val="18"/>
                 <w:lang w:val="es-ES_tradnl"/>
               </w:rPr>
-              <w:t xml:space="preserve">( ½ </w:t>
+              <w:t>(2</w:t>
             </w:r>
             <w:r>
               <w:rPr>
@@ -3195,42 +3167,21 @@
             <w:r>
               <w:rPr>
                 <w:rFonts w:ascii="Arial" w:hAnsi="Arial"/>
-                <w:i/>
-                <w:sz w:val="18"/>
-                <w:szCs w:val="18"/>
-                <w:lang w:val="es-ES_tradnl"/>
-              </w:rPr>
-              <w:t xml:space="preserve"> </w:t>
-            </w:r>
-            <w:r>
-              <w:rPr>
-                <w:rFonts w:ascii="Arial" w:hAnsi="Arial"/>
-                <w:sz w:val="18"/>
-                <w:szCs w:val="18"/>
-                <w:lang w:val="es-ES_tradnl"/>
-              </w:rPr>
-              <w:t>+ ½ )</w:t>
-            </w:r>
-            <w:r>
-              <w:rPr>
-                <w:rFonts w:ascii="Arial" w:hAnsi="Arial"/>
-                <w:i/>
+                <w:sz w:val="18"/>
+                <w:szCs w:val="18"/>
+                <w:lang w:val="es-ES_tradnl"/>
+              </w:rPr>
+              <w:t xml:space="preserve"> + 3)</w:t>
+            </w:r>
+            <w:r>
+              <w:rPr>
+                <w:rFonts w:ascii="Arial" w:hAnsi="Arial"/>
                 <w:sz w:val="18"/>
                 <w:szCs w:val="18"/>
                 <w:vertAlign w:val="superscript"/>
                 <w:lang w:val="es-ES_tradnl"/>
               </w:rPr>
               <w:t>2</w:t>
-            </w:r>
-            <w:r>
-              <w:rPr>
-                <w:rFonts w:ascii="Arial" w:hAnsi="Arial"/>
-                <w:i/>
-                <w:sz w:val="18"/>
-                <w:szCs w:val="18"/>
-                <w:lang w:val="es-ES_tradnl"/>
-              </w:rPr>
-              <w:t xml:space="preserve"> </w:t>
             </w:r>
           </w:p>
         </w:tc>
@@ -3255,7 +3206,7 @@
                 <w:szCs w:val="18"/>
                 <w:lang w:val="es-ES_tradnl"/>
               </w:rPr>
-              <w:t xml:space="preserve">¼ </w:t>
+              <w:t xml:space="preserve"> 4</w:t>
             </w:r>
             <w:r>
               <w:rPr>
@@ -3284,7 +3235,7 @@
                 <w:szCs w:val="18"/>
                 <w:lang w:val="es-ES_tradnl"/>
               </w:rPr>
-              <w:t xml:space="preserve"> + ½ </w:t>
+              <w:t xml:space="preserve"> + 12</w:t>
             </w:r>
             <w:r>
               <w:rPr>
@@ -3299,11 +3250,21 @@
             <w:r>
               <w:rPr>
                 <w:rFonts w:ascii="Arial" w:hAnsi="Arial"/>
-                <w:sz w:val="18"/>
-                <w:szCs w:val="18"/>
-                <w:lang w:val="es-ES_tradnl"/>
-              </w:rPr>
-              <w:t xml:space="preserve"> + ¼ </w:t>
+                <w:i/>
+                <w:sz w:val="18"/>
+                <w:szCs w:val="18"/>
+                <w:lang w:val="es-ES_tradnl"/>
+              </w:rPr>
+              <w:t xml:space="preserve"> </w:t>
+            </w:r>
+            <w:r>
+              <w:rPr>
+                <w:rFonts w:ascii="Arial" w:hAnsi="Arial"/>
+                <w:sz w:val="18"/>
+                <w:szCs w:val="18"/>
+                <w:lang w:val="es-ES_tradnl"/>
+              </w:rPr>
+              <w:t>+ 9</w:t>
             </w:r>
           </w:p>
         </w:tc>
@@ -3367,25 +3328,6 @@
                 <w:szCs w:val="18"/>
                 <w:lang w:val="es-ES_tradnl"/>
               </w:rPr>
-              <w:t>x</w:t>
-            </w:r>
-            <w:r>
-              <w:rPr>
-                <w:rFonts w:ascii="Arial" w:hAnsi="Arial"/>
-                <w:sz w:val="18"/>
-                <w:szCs w:val="18"/>
-                <w:lang w:val="es-ES_tradnl"/>
-              </w:rPr>
-              <w:t xml:space="preserve"> + 2</w:t>
-            </w:r>
-            <w:r>
-              <w:rPr>
-                <w:rFonts w:ascii="Arial" w:hAnsi="Arial"/>
-                <w:i/>
-                <w:sz w:val="18"/>
-                <w:szCs w:val="18"/>
-                <w:lang w:val="es-ES_tradnl"/>
-              </w:rPr>
               <w:t>y</w:t>
             </w:r>
             <w:r>
@@ -3395,7 +3337,7 @@
                 <w:szCs w:val="18"/>
                 <w:lang w:val="es-ES_tradnl"/>
               </w:rPr>
-              <w:t>)</w:t>
+              <w:t xml:space="preserve"> + 1)</w:t>
             </w:r>
             <w:r>
               <w:rPr>
@@ -3406,15 +3348,6 @@
                 <w:lang w:val="es-ES_tradnl"/>
               </w:rPr>
               <w:t>2</w:t>
-            </w:r>
-            <w:r>
-              <w:rPr>
-                <w:rFonts w:ascii="Arial" w:hAnsi="Arial"/>
-                <w:sz w:val="18"/>
-                <w:szCs w:val="18"/>
-                <w:lang w:val="es-ES_tradnl"/>
-              </w:rPr>
-              <w:t xml:space="preserve"> </w:t>
             </w:r>
           </w:p>
         </w:tc>
@@ -3449,7 +3382,7 @@
                 <w:szCs w:val="18"/>
                 <w:lang w:val="es-ES_tradnl"/>
               </w:rPr>
-              <w:t>x</w:t>
+              <w:t>y</w:t>
             </w:r>
             <w:r>
               <w:rPr>
@@ -3468,7 +3401,7 @@
                 <w:szCs w:val="18"/>
                 <w:lang w:val="es-ES_tradnl"/>
               </w:rPr>
-              <w:t xml:space="preserve"> + 12</w:t>
+              <w:t xml:space="preserve"> + 6</w:t>
             </w:r>
             <w:r>
               <w:rPr>
@@ -3478,25 +3411,6 @@
                 <w:szCs w:val="18"/>
                 <w:lang w:val="es-ES_tradnl"/>
               </w:rPr>
-              <w:t>xy</w:t>
-            </w:r>
-            <w:r>
-              <w:rPr>
-                <w:rFonts w:ascii="Arial" w:hAnsi="Arial"/>
-                <w:sz w:val="18"/>
-                <w:szCs w:val="18"/>
-                <w:lang w:val="es-ES_tradnl"/>
-              </w:rPr>
-              <w:t xml:space="preserve"> + 4</w:t>
-            </w:r>
-            <w:r>
-              <w:rPr>
-                <w:rFonts w:ascii="Arial" w:hAnsi="Arial"/>
-                <w:i/>
-                <w:sz w:val="18"/>
-                <w:szCs w:val="18"/>
-                <w:lang w:val="es-ES_tradnl"/>
-              </w:rPr>
               <w:t>y</w:t>
             </w:r>
             <w:r>
@@ -3504,19 +3418,9 @@
                 <w:rFonts w:ascii="Arial" w:hAnsi="Arial"/>
                 <w:sz w:val="18"/>
                 <w:szCs w:val="18"/>
-                <w:vertAlign w:val="superscript"/>
-                <w:lang w:val="es-ES_tradnl"/>
-              </w:rPr>
-              <w:t>2</w:t>
-            </w:r>
-            <w:r>
-              <w:rPr>
-                <w:rFonts w:ascii="Arial" w:hAnsi="Arial"/>
-                <w:sz w:val="18"/>
-                <w:szCs w:val="18"/>
-                <w:lang w:val="es-ES_tradnl"/>
-              </w:rPr>
-              <w:t xml:space="preserve"> </w:t>
+                <w:lang w:val="es-ES_tradnl"/>
+              </w:rPr>
+              <w:t xml:space="preserve"> + 1</w:t>
             </w:r>
           </w:p>
         </w:tc>
@@ -3571,7 +3475,7 @@
                 <w:szCs w:val="18"/>
                 <w:lang w:val="es-ES_tradnl"/>
               </w:rPr>
-              <w:t>( ½</w:t>
+              <w:t xml:space="preserve">(½ </w:t>
             </w:r>
             <w:r>
               <w:rPr>
@@ -3586,34 +3490,26 @@
             <w:r>
               <w:rPr>
                 <w:rFonts w:ascii="Arial" w:hAnsi="Arial"/>
-                <w:sz w:val="18"/>
-                <w:szCs w:val="18"/>
-                <w:lang w:val="es-ES_tradnl"/>
-              </w:rPr>
-              <w:t xml:space="preserve"> + 3/2 </w:t>
-            </w:r>
-            <w:r>
-              <w:rPr>
-                <w:rFonts w:ascii="Arial" w:hAnsi="Arial"/>
                 <w:i/>
                 <w:sz w:val="18"/>
                 <w:szCs w:val="18"/>
                 <w:lang w:val="es-ES_tradnl"/>
               </w:rPr>
-              <w:t>y</w:t>
-            </w:r>
-            <w:r>
-              <w:rPr>
-                <w:rFonts w:ascii="Arial" w:hAnsi="Arial"/>
-                <w:sz w:val="18"/>
-                <w:szCs w:val="18"/>
-                <w:lang w:val="es-ES_tradnl"/>
-              </w:rPr>
-              <w:t>)</w:t>
-            </w:r>
-            <w:r>
-              <w:rPr>
-                <w:rFonts w:ascii="Arial" w:hAnsi="Arial"/>
+              <w:t xml:space="preserve"> </w:t>
+            </w:r>
+            <w:r>
+              <w:rPr>
+                <w:rFonts w:ascii="Arial" w:hAnsi="Arial"/>
+                <w:sz w:val="18"/>
+                <w:szCs w:val="18"/>
+                <w:lang w:val="es-ES_tradnl"/>
+              </w:rPr>
+              <w:t>+ ½)</w:t>
+            </w:r>
+            <w:r>
+              <w:rPr>
+                <w:rFonts w:ascii="Arial" w:hAnsi="Arial"/>
+                <w:i/>
                 <w:sz w:val="18"/>
                 <w:szCs w:val="18"/>
                 <w:vertAlign w:val="superscript"/>
@@ -3624,11 +3520,12 @@
             <w:r>
               <w:rPr>
                 <w:rFonts w:ascii="Arial" w:hAnsi="Arial"/>
-                <w:sz w:val="18"/>
-                <w:szCs w:val="18"/>
-                <w:lang w:val="es-ES_tradnl"/>
-              </w:rPr>
-              <w:t xml:space="preserve">  </w:t>
+                <w:i/>
+                <w:sz w:val="18"/>
+                <w:szCs w:val="18"/>
+                <w:lang w:val="es-ES_tradnl"/>
+              </w:rPr>
+              <w:t xml:space="preserve"> </w:t>
             </w:r>
           </w:p>
         </w:tc>
@@ -3682,9 +3579,8 @@
                 <w:szCs w:val="18"/>
                 <w:lang w:val="es-ES_tradnl"/>
               </w:rPr>
-              <w:t xml:space="preserve">+ 3/2 </w:t>
-            </w:r>
-            <w:proofErr w:type="spellStart"/>
+              <w:t xml:space="preserve"> + ½ </w:t>
+            </w:r>
             <w:r>
               <w:rPr>
                 <w:rFonts w:ascii="Arial" w:hAnsi="Arial"/>
@@ -3693,46 +3589,16 @@
                 <w:szCs w:val="18"/>
                 <w:lang w:val="es-ES_tradnl"/>
               </w:rPr>
-              <w:t>xy</w:t>
-            </w:r>
-            <w:proofErr w:type="spellEnd"/>
-            <w:r>
-              <w:rPr>
-                <w:rFonts w:ascii="Arial" w:hAnsi="Arial"/>
-                <w:sz w:val="18"/>
-                <w:szCs w:val="18"/>
-                <w:lang w:val="es-ES_tradnl"/>
-              </w:rPr>
-              <w:t xml:space="preserve"> </w:t>
-            </w:r>
-            <w:r>
-              <w:rPr>
-                <w:rFonts w:ascii="Arial" w:hAnsi="Arial"/>
-                <w:sz w:val="18"/>
-                <w:szCs w:val="18"/>
-                <w:lang w:val="es-ES_tradnl"/>
-              </w:rPr>
-              <w:t xml:space="preserve">+ 9/4 </w:t>
-            </w:r>
-            <w:r>
-              <w:rPr>
-                <w:rFonts w:ascii="Arial" w:hAnsi="Arial"/>
-                <w:i/>
-                <w:sz w:val="18"/>
-                <w:szCs w:val="18"/>
-                <w:lang w:val="es-ES_tradnl"/>
-              </w:rPr>
-              <w:t>y</w:t>
-            </w:r>
-            <w:r>
-              <w:rPr>
-                <w:rFonts w:ascii="Arial" w:hAnsi="Arial"/>
-                <w:sz w:val="18"/>
-                <w:szCs w:val="18"/>
-                <w:vertAlign w:val="superscript"/>
-                <w:lang w:val="es-ES_tradnl"/>
-              </w:rPr>
-              <w:t>2</w:t>
+              <w:t>x</w:t>
+            </w:r>
+            <w:r>
+              <w:rPr>
+                <w:rFonts w:ascii="Arial" w:hAnsi="Arial"/>
+                <w:sz w:val="18"/>
+                <w:szCs w:val="18"/>
+                <w:lang w:val="es-ES_tradnl"/>
+              </w:rPr>
+              <w:t xml:space="preserve"> + ¼ </w:t>
             </w:r>
           </w:p>
         </w:tc>
@@ -3786,7 +3652,7 @@
                 <w:szCs w:val="18"/>
                 <w:lang w:val="es-ES_tradnl"/>
               </w:rPr>
-              <w:t>(</w:t>
+              <w:t>(3</w:t>
             </w:r>
             <w:r>
               <w:rPr>
@@ -3835,6 +3701,15 @@
                 <w:lang w:val="es-ES_tradnl"/>
               </w:rPr>
               <w:t>2</w:t>
+            </w:r>
+            <w:r>
+              <w:rPr>
+                <w:rFonts w:ascii="Arial" w:hAnsi="Arial"/>
+                <w:sz w:val="18"/>
+                <w:szCs w:val="18"/>
+                <w:lang w:val="es-ES_tradnl"/>
+              </w:rPr>
+              <w:t xml:space="preserve"> </w:t>
             </w:r>
           </w:p>
         </w:tc>
@@ -3855,6 +3730,418 @@
             <w:r>
               <w:rPr>
                 <w:rFonts w:ascii="Arial" w:hAnsi="Arial"/>
+                <w:sz w:val="18"/>
+                <w:szCs w:val="18"/>
+                <w:lang w:val="es-ES_tradnl"/>
+              </w:rPr>
+              <w:t>9</w:t>
+            </w:r>
+            <w:r>
+              <w:rPr>
+                <w:rFonts w:ascii="Arial" w:hAnsi="Arial"/>
+                <w:i/>
+                <w:sz w:val="18"/>
+                <w:szCs w:val="18"/>
+                <w:lang w:val="es-ES_tradnl"/>
+              </w:rPr>
+              <w:t>x</w:t>
+            </w:r>
+            <w:r>
+              <w:rPr>
+                <w:rFonts w:ascii="Arial" w:hAnsi="Arial"/>
+                <w:sz w:val="18"/>
+                <w:szCs w:val="18"/>
+                <w:vertAlign w:val="superscript"/>
+                <w:lang w:val="es-ES_tradnl"/>
+              </w:rPr>
+              <w:t>2</w:t>
+            </w:r>
+            <w:r>
+              <w:rPr>
+                <w:rFonts w:ascii="Arial" w:hAnsi="Arial"/>
+                <w:sz w:val="18"/>
+                <w:szCs w:val="18"/>
+                <w:lang w:val="es-ES_tradnl"/>
+              </w:rPr>
+              <w:t xml:space="preserve"> + 12</w:t>
+            </w:r>
+            <w:r>
+              <w:rPr>
+                <w:rFonts w:ascii="Arial" w:hAnsi="Arial"/>
+                <w:i/>
+                <w:sz w:val="18"/>
+                <w:szCs w:val="18"/>
+                <w:lang w:val="es-ES_tradnl"/>
+              </w:rPr>
+              <w:t>xy</w:t>
+            </w:r>
+            <w:r>
+              <w:rPr>
+                <w:rFonts w:ascii="Arial" w:hAnsi="Arial"/>
+                <w:sz w:val="18"/>
+                <w:szCs w:val="18"/>
+                <w:lang w:val="es-ES_tradnl"/>
+              </w:rPr>
+              <w:t xml:space="preserve"> + 4</w:t>
+            </w:r>
+            <w:r>
+              <w:rPr>
+                <w:rFonts w:ascii="Arial" w:hAnsi="Arial"/>
+                <w:i/>
+                <w:sz w:val="18"/>
+                <w:szCs w:val="18"/>
+                <w:lang w:val="es-ES_tradnl"/>
+              </w:rPr>
+              <w:t>y</w:t>
+            </w:r>
+            <w:r>
+              <w:rPr>
+                <w:rFonts w:ascii="Arial" w:hAnsi="Arial"/>
+                <w:sz w:val="18"/>
+                <w:szCs w:val="18"/>
+                <w:vertAlign w:val="superscript"/>
+                <w:lang w:val="es-ES_tradnl"/>
+              </w:rPr>
+              <w:t>2</w:t>
+            </w:r>
+            <w:r>
+              <w:rPr>
+                <w:rFonts w:ascii="Arial" w:hAnsi="Arial"/>
+                <w:sz w:val="18"/>
+                <w:szCs w:val="18"/>
+                <w:lang w:val="es-ES_tradnl"/>
+              </w:rPr>
+              <w:t xml:space="preserve"> </w:t>
+            </w:r>
+          </w:p>
+        </w:tc>
+      </w:tr>
+      <w:tr>
+        <w:tc>
+          <w:tcPr>
+            <w:tcW w:w="549" w:type="dxa"/>
+            <w:shd w:val="clear" w:color="auto" w:fill="E6E6E6"/>
+            <w:vAlign w:val="center"/>
+          </w:tcPr>
+          <w:p>
+            <w:pPr>
+              <w:jc w:val="center"/>
+              <w:rPr>
+                <w:rFonts w:ascii="Arial" w:hAnsi="Arial"/>
+                <w:sz w:val="18"/>
+                <w:szCs w:val="18"/>
+                <w:lang w:val="es-ES_tradnl"/>
+              </w:rPr>
+            </w:pPr>
+            <w:r>
+              <w:rPr>
+                <w:rFonts w:ascii="Arial" w:hAnsi="Arial"/>
+                <w:sz w:val="18"/>
+                <w:szCs w:val="18"/>
+                <w:lang w:val="es-ES_tradnl"/>
+              </w:rPr>
+              <w:t>7</w:t>
+            </w:r>
+          </w:p>
+        </w:tc>
+        <w:tc>
+          <w:tcPr>
+            <w:tcW w:w="4649" w:type="dxa"/>
+            <w:vAlign w:val="center"/>
+          </w:tcPr>
+          <w:p>
+            <w:pPr>
+              <w:rPr>
+                <w:rFonts w:ascii="Arial" w:hAnsi="Arial"/>
+                <w:sz w:val="18"/>
+                <w:szCs w:val="18"/>
+                <w:lang w:val="es-ES_tradnl"/>
+              </w:rPr>
+            </w:pPr>
+            <w:r>
+              <w:rPr>
+                <w:rFonts w:ascii="Arial" w:hAnsi="Arial"/>
+                <w:sz w:val="18"/>
+                <w:szCs w:val="18"/>
+                <w:lang w:val="es-ES_tradnl"/>
+              </w:rPr>
+              <w:t>( ½</w:t>
+            </w:r>
+            <w:r>
+              <w:rPr>
+                <w:rFonts w:ascii="Arial" w:hAnsi="Arial"/>
+                <w:i/>
+                <w:sz w:val="18"/>
+                <w:szCs w:val="18"/>
+                <w:lang w:val="es-ES_tradnl"/>
+              </w:rPr>
+              <w:t>x</w:t>
+            </w:r>
+            <w:r>
+              <w:rPr>
+                <w:rFonts w:ascii="Arial" w:hAnsi="Arial"/>
+                <w:sz w:val="18"/>
+                <w:szCs w:val="18"/>
+                <w:lang w:val="es-ES_tradnl"/>
+              </w:rPr>
+              <w:t xml:space="preserve"> + 3/2 </w:t>
+            </w:r>
+            <w:r>
+              <w:rPr>
+                <w:rFonts w:ascii="Arial" w:hAnsi="Arial"/>
+                <w:i/>
+                <w:sz w:val="18"/>
+                <w:szCs w:val="18"/>
+                <w:lang w:val="es-ES_tradnl"/>
+              </w:rPr>
+              <w:t>y</w:t>
+            </w:r>
+            <w:r>
+              <w:rPr>
+                <w:rFonts w:ascii="Arial" w:hAnsi="Arial"/>
+                <w:sz w:val="18"/>
+                <w:szCs w:val="18"/>
+                <w:lang w:val="es-ES_tradnl"/>
+              </w:rPr>
+              <w:t>)</w:t>
+            </w:r>
+            <w:r>
+              <w:rPr>
+                <w:rFonts w:ascii="Arial" w:hAnsi="Arial"/>
+                <w:sz w:val="18"/>
+                <w:szCs w:val="18"/>
+                <w:vertAlign w:val="superscript"/>
+                <w:lang w:val="es-ES_tradnl"/>
+              </w:rPr>
+              <w:t>2</w:t>
+            </w:r>
+            <w:r>
+              <w:rPr>
+                <w:rFonts w:ascii="Arial" w:hAnsi="Arial"/>
+                <w:sz w:val="18"/>
+                <w:szCs w:val="18"/>
+                <w:lang w:val="es-ES_tradnl"/>
+              </w:rPr>
+              <w:t xml:space="preserve">  </w:t>
+            </w:r>
+          </w:p>
+        </w:tc>
+        <w:tc>
+          <w:tcPr>
+            <w:tcW w:w="4650" w:type="dxa"/>
+            <w:vAlign w:val="center"/>
+          </w:tcPr>
+          <w:p>
+            <w:pPr>
+              <w:rPr>
+                <w:rFonts w:ascii="Arial" w:hAnsi="Arial"/>
+                <w:sz w:val="18"/>
+                <w:szCs w:val="18"/>
+                <w:lang w:val="es-ES_tradnl"/>
+              </w:rPr>
+            </w:pPr>
+            <w:r>
+              <w:rPr>
+                <w:rFonts w:ascii="Arial" w:hAnsi="Arial"/>
+                <w:sz w:val="18"/>
+                <w:szCs w:val="18"/>
+                <w:lang w:val="es-ES_tradnl"/>
+              </w:rPr>
+              <w:t xml:space="preserve">¼ </w:t>
+            </w:r>
+            <w:r>
+              <w:rPr>
+                <w:rFonts w:ascii="Arial" w:hAnsi="Arial"/>
+                <w:i/>
+                <w:sz w:val="18"/>
+                <w:szCs w:val="18"/>
+                <w:lang w:val="es-ES_tradnl"/>
+              </w:rPr>
+              <w:t>x</w:t>
+            </w:r>
+            <w:r>
+              <w:rPr>
+                <w:rFonts w:ascii="Arial" w:hAnsi="Arial"/>
+                <w:sz w:val="18"/>
+                <w:szCs w:val="18"/>
+                <w:vertAlign w:val="superscript"/>
+                <w:lang w:val="es-ES_tradnl"/>
+              </w:rPr>
+              <w:t>2</w:t>
+            </w:r>
+            <w:r>
+              <w:rPr>
+                <w:rFonts w:ascii="Arial" w:hAnsi="Arial"/>
+                <w:sz w:val="18"/>
+                <w:szCs w:val="18"/>
+                <w:lang w:val="es-ES_tradnl"/>
+              </w:rPr>
+              <w:t xml:space="preserve">+ 3/2 </w:t>
+            </w:r>
+            <w:proofErr w:type="spellStart"/>
+            <w:r>
+              <w:rPr>
+                <w:rFonts w:ascii="Arial" w:hAnsi="Arial"/>
+                <w:i/>
+                <w:sz w:val="18"/>
+                <w:szCs w:val="18"/>
+                <w:lang w:val="es-ES_tradnl"/>
+              </w:rPr>
+              <w:t>xy</w:t>
+            </w:r>
+            <w:proofErr w:type="spellEnd"/>
+            <w:r>
+              <w:rPr>
+                <w:rFonts w:ascii="Arial" w:hAnsi="Arial"/>
+                <w:sz w:val="18"/>
+                <w:szCs w:val="18"/>
+                <w:lang w:val="es-ES_tradnl"/>
+              </w:rPr>
+              <w:t xml:space="preserve"> + 9/4 </w:t>
+            </w:r>
+            <w:r>
+              <w:rPr>
+                <w:rFonts w:ascii="Arial" w:hAnsi="Arial"/>
+                <w:i/>
+                <w:sz w:val="18"/>
+                <w:szCs w:val="18"/>
+                <w:lang w:val="es-ES_tradnl"/>
+              </w:rPr>
+              <w:t>y</w:t>
+            </w:r>
+            <w:r>
+              <w:rPr>
+                <w:rFonts w:ascii="Arial" w:hAnsi="Arial"/>
+                <w:sz w:val="18"/>
+                <w:szCs w:val="18"/>
+                <w:vertAlign w:val="superscript"/>
+                <w:lang w:val="es-ES_tradnl"/>
+              </w:rPr>
+              <w:t>2</w:t>
+            </w:r>
+          </w:p>
+        </w:tc>
+      </w:tr>
+      <w:tr>
+        <w:tc>
+          <w:tcPr>
+            <w:tcW w:w="549" w:type="dxa"/>
+            <w:shd w:val="clear" w:color="auto" w:fill="E6E6E6"/>
+            <w:vAlign w:val="center"/>
+          </w:tcPr>
+          <w:p>
+            <w:pPr>
+              <w:jc w:val="center"/>
+              <w:rPr>
+                <w:rFonts w:ascii="Arial" w:hAnsi="Arial"/>
+                <w:sz w:val="18"/>
+                <w:szCs w:val="18"/>
+                <w:lang w:val="es-ES_tradnl"/>
+              </w:rPr>
+            </w:pPr>
+            <w:r>
+              <w:rPr>
+                <w:rFonts w:ascii="Arial" w:hAnsi="Arial"/>
+                <w:sz w:val="18"/>
+                <w:szCs w:val="18"/>
+                <w:lang w:val="es-ES_tradnl"/>
+              </w:rPr>
+              <w:t>8</w:t>
+            </w:r>
+            <w:bookmarkStart w:id="0" w:name="_GoBack"/>
+            <w:bookmarkEnd w:id="0"/>
+          </w:p>
+        </w:tc>
+        <w:tc>
+          <w:tcPr>
+            <w:tcW w:w="4649" w:type="dxa"/>
+            <w:vAlign w:val="center"/>
+          </w:tcPr>
+          <w:p>
+            <w:pPr>
+              <w:rPr>
+                <w:rFonts w:ascii="Arial" w:hAnsi="Arial"/>
+                <w:sz w:val="18"/>
+                <w:szCs w:val="18"/>
+                <w:lang w:val="es-ES_tradnl"/>
+              </w:rPr>
+            </w:pPr>
+            <w:r>
+              <w:rPr>
+                <w:rFonts w:ascii="Arial" w:hAnsi="Arial"/>
+                <w:sz w:val="18"/>
+                <w:szCs w:val="18"/>
+                <w:lang w:val="es-ES_tradnl"/>
+              </w:rPr>
+              <w:t>(</w:t>
+            </w:r>
+            <w:r>
+              <w:rPr>
+                <w:rFonts w:ascii="Arial" w:hAnsi="Arial"/>
+                <w:i/>
+                <w:sz w:val="18"/>
+                <w:szCs w:val="18"/>
+                <w:lang w:val="es-ES_tradnl"/>
+              </w:rPr>
+              <w:t>x</w:t>
+            </w:r>
+            <w:r>
+              <w:rPr>
+                <w:rFonts w:ascii="Arial" w:hAnsi="Arial"/>
+                <w:sz w:val="18"/>
+                <w:szCs w:val="18"/>
+                <w:lang w:val="es-ES_tradnl"/>
+              </w:rPr>
+              <w:t xml:space="preserve"> + 2</w:t>
+            </w:r>
+            <w:r>
+              <w:rPr>
+                <w:rFonts w:ascii="Arial" w:hAnsi="Arial"/>
+                <w:i/>
+                <w:sz w:val="18"/>
+                <w:szCs w:val="18"/>
+                <w:lang w:val="es-ES_tradnl"/>
+              </w:rPr>
+              <w:t>y</w:t>
+            </w:r>
+            <w:r>
+              <w:rPr>
+                <w:rFonts w:ascii="Arial" w:hAnsi="Arial"/>
+                <w:sz w:val="18"/>
+                <w:szCs w:val="18"/>
+                <w:lang w:val="es-ES_tradnl"/>
+              </w:rPr>
+              <w:t>)</w:t>
+            </w:r>
+            <w:r>
+              <w:rPr>
+                <w:rFonts w:ascii="Arial" w:hAnsi="Arial"/>
+                <w:sz w:val="18"/>
+                <w:szCs w:val="18"/>
+                <w:vertAlign w:val="superscript"/>
+                <w:lang w:val="es-ES_tradnl"/>
+              </w:rPr>
+              <w:t>2</w:t>
+            </w:r>
+          </w:p>
+        </w:tc>
+        <w:tc>
+          <w:tcPr>
+            <w:tcW w:w="4650" w:type="dxa"/>
+            <w:vAlign w:val="center"/>
+          </w:tcPr>
+          <w:p>
+            <w:pPr>
+              <w:rPr>
+                <w:rFonts w:ascii="Arial" w:hAnsi="Arial"/>
+                <w:sz w:val="18"/>
+                <w:szCs w:val="18"/>
+                <w:lang w:val="es-ES_tradnl"/>
+              </w:rPr>
+            </w:pPr>
+            <w:r>
+              <w:rPr>
+                <w:rFonts w:ascii="Arial" w:hAnsi="Arial"/>
                 <w:i/>
                 <w:sz w:val="18"/>
                 <w:szCs w:val="18"/>
@@ -3932,10 +4219,7 @@
         </w:rPr>
       </w:pPr>
     </w:p>
-    <w:p>
-      <w:bookmarkStart w:id="0" w:name="_GoBack"/>
-      <w:bookmarkEnd w:id="0"/>
-    </w:p>
+    <w:p/>
     <w:sectPr>
       <w:pgSz w:w="11900" w:h="16840"/>
       <w:pgMar w:top="1134" w:right="1134" w:bottom="1134" w:left="1134" w:header="708" w:footer="708" w:gutter="0"/>
@@ -4392,7 +4676,6 @@
       <w:lang w:val="en-US"/>
     </w:rPr>
     <w:tblPr>
-      <w:tblInd w:w="0" w:type="dxa"/>
       <w:tblBorders>
         <w:top w:val="single" w:sz="4" w:space="0" w:color="auto"/>
         <w:left w:val="single" w:sz="4" w:space="0" w:color="auto"/>
@@ -4401,12 +4684,6 @@
         <w:insideH w:val="single" w:sz="4" w:space="0" w:color="auto"/>
         <w:insideV w:val="single" w:sz="4" w:space="0" w:color="auto"/>
       </w:tblBorders>
-      <w:tblCellMar>
-        <w:top w:w="0" w:type="dxa"/>
-        <w:left w:w="108" w:type="dxa"/>
-        <w:bottom w:w="0" w:type="dxa"/>
-        <w:right w:w="108" w:type="dxa"/>
-      </w:tblCellMar>
     </w:tblPr>
   </w:style>
   <w:style w:type="character" w:styleId="Textodelmarcadordeposicin">

</xml_diff>